<commit_message>
updated progress report for timing diagram
</commit_message>
<xml_diff>
--- a/SSYSADD1 DOCU/Progress Reports/Project Status Report - July 31.docx
+++ b/SSYSADD1 DOCU/Progress Reports/Project Status Report - July 31.docx
@@ -329,8 +329,6 @@
         </w:rPr>
         <w:t xml:space="preserve"> Calibration </w:t>
       </w:r>
-      <w:bookmarkStart w:id="0" w:name="_GoBack"/>
-      <w:bookmarkEnd w:id="0"/>
     </w:p>
     <w:p>
       <w:pPr>
@@ -769,14 +767,14 @@
                 <w:b/>
               </w:rPr>
             </w:pPr>
-            <w:bookmarkStart w:id="1" w:name="_Toc500731307"/>
-            <w:bookmarkStart w:id="2" w:name="_Toc500731349"/>
-            <w:bookmarkStart w:id="3" w:name="_Toc500731407"/>
-            <w:bookmarkStart w:id="4" w:name="_Toc500741301"/>
-            <w:bookmarkStart w:id="5" w:name="_Toc500743056"/>
-            <w:bookmarkStart w:id="6" w:name="_Toc500745755"/>
-            <w:bookmarkStart w:id="7" w:name="_Toc500746078"/>
-            <w:bookmarkStart w:id="8" w:name="_Toc500746142"/>
+            <w:bookmarkStart w:id="0" w:name="_Toc500731307"/>
+            <w:bookmarkStart w:id="1" w:name="_Toc500731349"/>
+            <w:bookmarkStart w:id="2" w:name="_Toc500731407"/>
+            <w:bookmarkStart w:id="3" w:name="_Toc500741301"/>
+            <w:bookmarkStart w:id="4" w:name="_Toc500743056"/>
+            <w:bookmarkStart w:id="5" w:name="_Toc500745755"/>
+            <w:bookmarkStart w:id="6" w:name="_Toc500746078"/>
+            <w:bookmarkStart w:id="7" w:name="_Toc500746142"/>
             <w:r>
               <w:rPr>
                 <w:rFonts w:cs="Arial"/>
@@ -784,6 +782,7 @@
               </w:rPr>
               <w:t>Date</w:t>
             </w:r>
+            <w:bookmarkEnd w:id="0"/>
             <w:bookmarkEnd w:id="1"/>
             <w:bookmarkEnd w:id="2"/>
             <w:bookmarkEnd w:id="3"/>
@@ -791,7 +790,6 @@
             <w:bookmarkEnd w:id="5"/>
             <w:bookmarkEnd w:id="6"/>
             <w:bookmarkEnd w:id="7"/>
-            <w:bookmarkEnd w:id="8"/>
           </w:p>
         </w:tc>
         <w:tc>
@@ -833,14 +831,14 @@
                 <w:b/>
               </w:rPr>
             </w:pPr>
-            <w:bookmarkStart w:id="9" w:name="_Toc500731308"/>
-            <w:bookmarkStart w:id="10" w:name="_Toc500731350"/>
-            <w:bookmarkStart w:id="11" w:name="_Toc500731408"/>
-            <w:bookmarkStart w:id="12" w:name="_Toc500741302"/>
-            <w:bookmarkStart w:id="13" w:name="_Toc500743057"/>
-            <w:bookmarkStart w:id="14" w:name="_Toc500745756"/>
-            <w:bookmarkStart w:id="15" w:name="_Toc500746079"/>
-            <w:bookmarkStart w:id="16" w:name="_Toc500746143"/>
+            <w:bookmarkStart w:id="8" w:name="_Toc500731308"/>
+            <w:bookmarkStart w:id="9" w:name="_Toc500731350"/>
+            <w:bookmarkStart w:id="10" w:name="_Toc500731408"/>
+            <w:bookmarkStart w:id="11" w:name="_Toc500741302"/>
+            <w:bookmarkStart w:id="12" w:name="_Toc500743057"/>
+            <w:bookmarkStart w:id="13" w:name="_Toc500745756"/>
+            <w:bookmarkStart w:id="14" w:name="_Toc500746079"/>
+            <w:bookmarkStart w:id="15" w:name="_Toc500746143"/>
             <w:r>
               <w:rPr>
                 <w:rFonts w:cs="Arial"/>
@@ -848,6 +846,7 @@
               </w:rPr>
               <w:t>Change Description</w:t>
             </w:r>
+            <w:bookmarkEnd w:id="8"/>
             <w:bookmarkEnd w:id="9"/>
             <w:bookmarkEnd w:id="10"/>
             <w:bookmarkEnd w:id="11"/>
@@ -855,7 +854,6 @@
             <w:bookmarkEnd w:id="13"/>
             <w:bookmarkEnd w:id="14"/>
             <w:bookmarkEnd w:id="15"/>
-            <w:bookmarkEnd w:id="16"/>
           </w:p>
         </w:tc>
       </w:tr>
@@ -3018,9 +3016,9 @@
       <w:r>
         <w:br w:type="page"/>
       </w:r>
-      <w:bookmarkStart w:id="17" w:name="_Toc67755723"/>
-      <w:bookmarkStart w:id="18" w:name="_Toc77392557"/>
-      <w:bookmarkStart w:id="19" w:name="_Toc1899706"/>
+      <w:bookmarkStart w:id="16" w:name="_Toc67755723"/>
+      <w:bookmarkStart w:id="17" w:name="_Toc77392557"/>
+      <w:bookmarkStart w:id="18" w:name="_Toc1899706"/>
       <w:r>
         <w:rPr>
           <w:sz w:val="26"/>
@@ -3036,8 +3034,8 @@
         </w:rPr>
         <w:t xml:space="preserve"> PURPOSE</w:t>
       </w:r>
+      <w:bookmarkEnd w:id="16"/>
       <w:bookmarkEnd w:id="17"/>
-      <w:bookmarkEnd w:id="18"/>
     </w:p>
     <w:p>
       <w:pPr>
@@ -3088,7 +3086,7 @@
         <w:t xml:space="preserve"> Senior Manager.</w:t>
       </w:r>
     </w:p>
-    <w:bookmarkEnd w:id="19"/>
+    <w:bookmarkEnd w:id="18"/>
     <w:p>
       <w:pPr>
         <w:spacing w:before="240" w:after="240"/>
@@ -3115,7 +3113,7 @@
           <w:szCs w:val="26"/>
         </w:rPr>
       </w:pPr>
-      <w:bookmarkStart w:id="20" w:name="_Toc77392558"/>
+      <w:bookmarkStart w:id="19" w:name="_Toc77392558"/>
       <w:r>
         <w:rPr>
           <w:sz w:val="26"/>
@@ -3123,18 +3121,18 @@
         </w:rPr>
         <w:t>PROJECT STATUS REPORT TEMPLATE</w:t>
       </w:r>
-      <w:bookmarkEnd w:id="20"/>
+      <w:bookmarkEnd w:id="19"/>
     </w:p>
     <w:p>
       <w:pPr>
         <w:pStyle w:val="Heading2"/>
         <w:spacing w:before="480" w:after="240"/>
       </w:pPr>
-      <w:bookmarkStart w:id="21" w:name="_Toc77392559"/>
+      <w:bookmarkStart w:id="20" w:name="_Toc77392559"/>
       <w:r>
         <w:t>Project Status Report Details</w:t>
       </w:r>
-      <w:bookmarkEnd w:id="21"/>
+      <w:bookmarkEnd w:id="20"/>
     </w:p>
     <w:p>
       <w:pPr>
@@ -3205,7 +3203,7 @@
           <w:szCs w:val="20"/>
         </w:rPr>
       </w:pPr>
-      <w:bookmarkStart w:id="22" w:name="Text8"/>
+      <w:bookmarkStart w:id="21" w:name="Text8"/>
       <w:r>
         <w:rPr>
           <w:rFonts w:ascii="Arial" w:hAnsi="Arial" w:cs="Arial"/>
@@ -3247,7 +3245,7 @@
         <w:t xml:space="preserve"> None </w:t>
       </w:r>
     </w:p>
-    <w:bookmarkEnd w:id="22"/>
+    <w:bookmarkEnd w:id="21"/>
     <w:p>
       <w:pPr>
         <w:pStyle w:val="SectionedBullet"/>
@@ -3428,11 +3426,11 @@
         <w:pStyle w:val="Heading2"/>
         <w:spacing w:before="480" w:after="240"/>
       </w:pPr>
-      <w:bookmarkStart w:id="23" w:name="_Toc77392560"/>
+      <w:bookmarkStart w:id="22" w:name="_Toc77392560"/>
       <w:r>
         <w:t>Project Status Report Template</w:t>
       </w:r>
-      <w:bookmarkEnd w:id="23"/>
+      <w:bookmarkEnd w:id="22"/>
     </w:p>
     <w:tbl>
       <w:tblPr>
@@ -3679,7 +3677,7 @@
               <w:t>Project Summary:</w:t>
             </w:r>
           </w:p>
-          <w:bookmarkStart w:id="24" w:name="Text12"/>
+          <w:bookmarkStart w:id="23" w:name="Text12"/>
           <w:p>
             <w:pPr>
               <w:pStyle w:val="StyleTableHeader10pt"/>
@@ -3741,7 +3739,7 @@
               </w:rPr>
               <w:fldChar w:fldCharType="end"/>
             </w:r>
-            <w:bookmarkEnd w:id="24"/>
+            <w:bookmarkEnd w:id="23"/>
           </w:p>
           <w:p>
             <w:pPr>
@@ -4945,8 +4943,10 @@
                     <w:spacing w:before="40" w:after="40"/>
                   </w:pPr>
                   <w:r>
-                    <w:t>90</w:t>
-                  </w:r>
+                    <w:t>98</w:t>
+                  </w:r>
+                  <w:bookmarkStart w:id="24" w:name="_GoBack"/>
+                  <w:bookmarkEnd w:id="24"/>
                   <w:r>
                     <w:t>%</w:t>
                   </w:r>
@@ -6558,7 +6558,7 @@
         <w:sz w:val="18"/>
         <w:szCs w:val="18"/>
       </w:rPr>
-      <w:t>8</w:t>
+      <w:t>5</w:t>
     </w:r>
     <w:r>
       <w:rPr>
@@ -6601,7 +6601,7 @@
         <w:sz w:val="18"/>
         <w:szCs w:val="18"/>
       </w:rPr>
-      <w:t>7/31/2017</w:t>
+      <w:t>8/2/2017</w:t>
     </w:r>
     <w:r>
       <w:rPr>
@@ -10157,7 +10157,7 @@
 </file>
 
 <file path=customXml/itemProps1.xml><?xml version="1.0" encoding="utf-8"?>
-<ds:datastoreItem xmlns:ds="http://schemas.openxmlformats.org/officeDocument/2006/customXml" ds:itemID="{A172940A-B705-4F7B-B511-DA683E38DA4A}">
+<ds:datastoreItem xmlns:ds="http://schemas.openxmlformats.org/officeDocument/2006/customXml" ds:itemID="{E80B9845-4782-4B0C-840A-ED3260CA8CD4}">
   <ds:schemaRefs>
     <ds:schemaRef ds:uri="http://schemas.openxmlformats.org/officeDocument/2006/bibliography"/>
   </ds:schemaRefs>

</xml_diff>

<commit_message>
updated progress report for composite and component diagram
</commit_message>
<xml_diff>
--- a/SSYSADD1 DOCU/Progress Reports/Project Status Report - July 31.docx
+++ b/SSYSADD1 DOCU/Progress Reports/Project Status Report - July 31.docx
@@ -4945,8 +4945,6 @@
                   <w:r>
                     <w:t>98</w:t>
                   </w:r>
-                  <w:bookmarkStart w:id="24" w:name="_GoBack"/>
-                  <w:bookmarkEnd w:id="24"/>
                   <w:r>
                     <w:t>%</w:t>
                   </w:r>
@@ -5023,7 +5021,7 @@
                     <w:spacing w:before="40" w:after="40"/>
                   </w:pPr>
                   <w:r>
-                    <w:t>95</w:t>
+                    <w:t>90</w:t>
                   </w:r>
                   <w:r>
                     <w:t>%</w:t>
@@ -5107,8 +5105,10 @@
                     <w:spacing w:before="40" w:after="40"/>
                   </w:pPr>
                   <w:r>
-                    <w:t>90</w:t>
-                  </w:r>
+                    <w:t>95</w:t>
+                  </w:r>
+                  <w:bookmarkStart w:id="24" w:name="_GoBack"/>
+                  <w:bookmarkEnd w:id="24"/>
                   <w:r>
                     <w:t>%</w:t>
                   </w:r>
@@ -10157,7 +10157,7 @@
 </file>
 
 <file path=customXml/itemProps1.xml><?xml version="1.0" encoding="utf-8"?>
-<ds:datastoreItem xmlns:ds="http://schemas.openxmlformats.org/officeDocument/2006/customXml" ds:itemID="{E80B9845-4782-4B0C-840A-ED3260CA8CD4}">
+<ds:datastoreItem xmlns:ds="http://schemas.openxmlformats.org/officeDocument/2006/customXml" ds:itemID="{E17C85B7-D0CB-4FD5-9162-7D40689F57B6}">
   <ds:schemaRefs>
     <ds:schemaRef ds:uri="http://schemas.openxmlformats.org/officeDocument/2006/bibliography"/>
   </ds:schemaRefs>

</xml_diff>